<commit_message>
Fixed README. Added PoA proof
</commit_message>
<xml_diff>
--- a/PoA Chain and Pre-Funding.docx
+++ b/PoA Chain and Pre-Funding.docx
@@ -456,15 +456,7 @@
       </w:r>
       <w:proofErr w:type="spellEnd"/>
       <w:r>
-        <w:t xml:space="preserve">=127.0.0.1 </w:t>
-      </w:r>
-      <w:proofErr w:type="spellStart"/>
-      <w:r>
-        <w:t>udp</w:t>
-      </w:r>
-      <w:proofErr w:type="spellEnd"/>
-      <w:r>
-        <w:t xml:space="preserve">=30303 </w:t>
+        <w:t xml:space="preserve">=127.0.0.1 udp=30303 </w:t>
       </w:r>
       <w:proofErr w:type="spellStart"/>
       <w:r>
@@ -508,15 +500,7 @@
       </w:r>
       <w:proofErr w:type="spellEnd"/>
       <w:r>
-        <w:t xml:space="preserve">=http://127.0.0.1:8545 </w:t>
-      </w:r>
-      <w:proofErr w:type="spellStart"/>
-      <w:r>
-        <w:t>cors</w:t>
-      </w:r>
-      <w:proofErr w:type="spellEnd"/>
-      <w:r>
-        <w:t xml:space="preserve">= </w:t>
+        <w:t xml:space="preserve">=http://127.0.0.1:8545 cors= </w:t>
       </w:r>
       <w:proofErr w:type="spellStart"/>
       <w:r>
@@ -547,15 +531,7 @@
       </w:r>
       <w:proofErr w:type="spellEnd"/>
       <w:r>
-        <w:t xml:space="preserve">=65.95.143.205 </w:t>
-      </w:r>
-      <w:proofErr w:type="spellStart"/>
-      <w:r>
-        <w:t>udp</w:t>
-      </w:r>
-      <w:proofErr w:type="spellEnd"/>
-      <w:r>
-        <w:t xml:space="preserve">=30303 </w:t>
+        <w:t xml:space="preserve">=65.95.143.205 udp=30303 </w:t>
       </w:r>
       <w:proofErr w:type="spellStart"/>
       <w:r>
@@ -743,7 +719,13 @@
     <w:p/>
     <w:p>
       <w:r>
-        <w:t>Public address of the key:   0x2222C2EF61816F5D61c74f429E20c4dFF6a474b3</w:t>
+        <w:t xml:space="preserve">Public address of the key:  </w:t>
+      </w:r>
+      <w:r>
+        <w:rPr>
+          <w:strike/>
+        </w:rPr>
+        <w:t xml:space="preserve"> 0x2222C2EF61816F5D61c74f429E20c4dFF6a474b3</w:t>
       </w:r>
     </w:p>
     <w:p>
@@ -1069,10 +1051,7 @@
     <w:p/>
     <w:p>
       <w:r>
-        <w:t xml:space="preserve">[32mINFO </w:t>
-      </w:r>
-      <w:r>
-        <w:t>[0</w:t>
+        <w:t>[32mINFO [0</w:t>
       </w:r>
       <w:proofErr w:type="gramStart"/>
       <w:r>
@@ -1080,13 +1059,7 @@
       </w:r>
       <w:proofErr w:type="gramEnd"/>
       <w:r>
-        <w:t xml:space="preserve">11-14|18:46:24.004] Administering Ethereum network           </w:t>
-      </w:r>
-      <w:r>
-        <w:t>[32mname</w:t>
-      </w:r>
-      <w:r>
-        <w:t>[0m=</w:t>
+        <w:t>11-14|18:46:24.004] Administering Ethereum network           [32mname[0m=</w:t>
       </w:r>
       <w:proofErr w:type="spellStart"/>
       <w:r>
@@ -1096,10 +1069,7 @@
     </w:p>
     <w:p>
       <w:r>
-        <w:t xml:space="preserve">[33mWARN </w:t>
-      </w:r>
-      <w:r>
-        <w:t>[0</w:t>
+        <w:t>[33mWARN [0</w:t>
       </w:r>
       <w:proofErr w:type="gramStart"/>
       <w:r>
@@ -1107,13 +1077,7 @@
       </w:r>
       <w:proofErr w:type="gramEnd"/>
       <w:r>
-        <w:t xml:space="preserve">11-14|18:46:24.005] No previous configurations found         </w:t>
-      </w:r>
-      <w:r>
-        <w:t>[33mpath</w:t>
-      </w:r>
-      <w:r>
-        <w:t>[0m=C:\\Users\\</w:t>
+        <w:t>11-14|18:46:24.005] No previous configurations found         [33mpath[0m=C:\\Users\\</w:t>
       </w:r>
       <w:proofErr w:type="spellStart"/>
       <w:r>
@@ -1320,10 +1284,7 @@
     </w:p>
     <w:p>
       <w:r>
-        <w:t xml:space="preserve">[32mINFO </w:t>
-      </w:r>
-      <w:r>
-        <w:t>[0</w:t>
+        <w:t>[32mINFO [0</w:t>
       </w:r>
       <w:proofErr w:type="gramStart"/>
       <w:r>
@@ -1436,10 +1397,7 @@
     </w:p>
     <w:p>
       <w:r>
-        <w:t xml:space="preserve">[32mINFO </w:t>
-      </w:r>
-      <w:r>
-        <w:t>[0</w:t>
+        <w:t>[32mINFO [0</w:t>
       </w:r>
       <w:proofErr w:type="gramStart"/>
       <w:r>
@@ -1447,13 +1405,7 @@
       </w:r>
       <w:proofErr w:type="gramEnd"/>
       <w:r>
-        <w:t xml:space="preserve">11-14|18:48:00.628] Saved native genesis chain spec          </w:t>
-      </w:r>
-      <w:r>
-        <w:t>[32mpath</w:t>
-      </w:r>
-      <w:r>
-        <w:t>[0m=</w:t>
+        <w:t>11-14|18:48:00.628] Saved native genesis chain spec          [32mpath[0m=</w:t>
       </w:r>
       <w:proofErr w:type="spellStart"/>
       <w:r>
@@ -1463,10 +1415,7 @@
     </w:p>
     <w:p>
       <w:r>
-        <w:t>[31mERROR</w:t>
-      </w:r>
-      <w:r>
-        <w:t>[0</w:t>
+        <w:t>[31mERROR[0</w:t>
       </w:r>
       <w:proofErr w:type="gramStart"/>
       <w:r>
@@ -1482,21 +1431,12 @@
       </w:r>
       <w:proofErr w:type="spellEnd"/>
       <w:r>
-        <w:t xml:space="preserve"> chain spec        </w:t>
-      </w:r>
-      <w:r>
-        <w:t>[31merr</w:t>
-      </w:r>
-      <w:r>
-        <w:t>[0m="unsupported consensus engine"</w:t>
-      </w:r>
-    </w:p>
-    <w:p>
-      <w:r>
-        <w:t>[31mERROR</w:t>
-      </w:r>
-      <w:r>
-        <w:t>[0</w:t>
+        <w:t xml:space="preserve"> chain spec        [31merr[0m="unsupported consensus engine"</w:t>
+      </w:r>
+    </w:p>
+    <w:p>
+      <w:r>
+        <w:t>[31mERROR[0</w:t>
       </w:r>
       <w:proofErr w:type="gramStart"/>
       <w:r>
@@ -1504,21 +1444,12 @@
       </w:r>
       <w:proofErr w:type="gramEnd"/>
       <w:r>
-        <w:t xml:space="preserve">11-14|18:48:00.629] Failed to create Parity chain spec       </w:t>
-      </w:r>
-      <w:r>
-        <w:t>[31merr</w:t>
-      </w:r>
-      <w:r>
-        <w:t>[0m="unsupported consensus engine"</w:t>
-      </w:r>
-    </w:p>
-    <w:p>
-      <w:r>
-        <w:t xml:space="preserve">[32mINFO </w:t>
-      </w:r>
-      <w:r>
-        <w:t>[0</w:t>
+        <w:t>11-14|18:48:00.629] Failed to create Parity chain spec       [31merr[0m="unsupported consensus engine"</w:t>
+      </w:r>
+    </w:p>
+    <w:p>
+      <w:r>
+        <w:t>[32mINFO [0</w:t>
       </w:r>
       <w:proofErr w:type="gramStart"/>
       <w:r>
@@ -1526,19 +1457,7 @@
       </w:r>
       <w:proofErr w:type="gramEnd"/>
       <w:r>
-        <w:t xml:space="preserve">11-14|18:48:00.632] Saved genesis chain spec                 </w:t>
-      </w:r>
-      <w:r>
-        <w:t>[32mclient</w:t>
-      </w:r>
-      <w:r>
-        <w:t xml:space="preserve">[0m=harmony </w:t>
-      </w:r>
-      <w:r>
-        <w:t>[32mpath</w:t>
-      </w:r>
-      <w:r>
-        <w:t>[0m=</w:t>
+        <w:t>11-14|18:48:00.632] Saved genesis chain spec                 [32mclient[0m=harmony [32mpath[0m=</w:t>
       </w:r>
       <w:proofErr w:type="spellStart"/>
       <w:r>
@@ -1574,13 +1493,7 @@
     </w:p>
     <w:p>
       <w:r>
-        <w:t xml:space="preserve">&gt; </w:t>
-      </w:r>
-      <w:r>
-        <w:t xml:space="preserve">[35mCRIT </w:t>
-      </w:r>
-      <w:r>
-        <w:t>[0</w:t>
+        <w:t>&gt; [35mCRIT [0</w:t>
       </w:r>
       <w:proofErr w:type="gramStart"/>
       <w:r>
@@ -1588,13 +1501,7 @@
       </w:r>
       <w:proofErr w:type="gramEnd"/>
       <w:r>
-        <w:t xml:space="preserve">11-14|18:48:02.643] Failed to read user input                </w:t>
-      </w:r>
-      <w:r>
-        <w:t>[35merr</w:t>
-      </w:r>
-      <w:r>
-        <w:t>[0m=EOF</w:t>
+        <w:t>11-14|18:48:02.643] Failed to read user input                [35merr[0m=EOF</w:t>
       </w:r>
     </w:p>
     <w:p/>
@@ -2297,15 +2204,7 @@
       </w:r>
       <w:proofErr w:type="spellEnd"/>
       <w:r>
-        <w:t xml:space="preserve">=127.0.0.1 </w:t>
-      </w:r>
-      <w:proofErr w:type="spellStart"/>
-      <w:r>
-        <w:t>udp</w:t>
-      </w:r>
-      <w:proofErr w:type="spellEnd"/>
-      <w:r>
-        <w:t xml:space="preserve">=30303 </w:t>
+        <w:t xml:space="preserve">=127.0.0.1 udp=30303 </w:t>
       </w:r>
       <w:proofErr w:type="spellStart"/>
       <w:r>
@@ -2350,15 +2249,7 @@
       </w:r>
       <w:proofErr w:type="spellEnd"/>
       <w:r>
-        <w:t xml:space="preserve">=http://127.0.0.1:8545 </w:t>
-      </w:r>
-      <w:proofErr w:type="spellStart"/>
-      <w:r>
-        <w:t>cors</w:t>
-      </w:r>
-      <w:proofErr w:type="spellEnd"/>
-      <w:r>
-        <w:t xml:space="preserve">= </w:t>
+        <w:t xml:space="preserve">=http://127.0.0.1:8545 cors= </w:t>
       </w:r>
       <w:proofErr w:type="spellStart"/>
       <w:r>
@@ -2384,15 +2275,7 @@
       </w:r>
       <w:proofErr w:type="spellEnd"/>
       <w:r>
-        <w:t xml:space="preserve">=65.95.143.205 </w:t>
-      </w:r>
-      <w:proofErr w:type="spellStart"/>
-      <w:r>
-        <w:t>udp</w:t>
-      </w:r>
-      <w:proofErr w:type="spellEnd"/>
-      <w:r>
-        <w:t xml:space="preserve">=30303 </w:t>
+        <w:t xml:space="preserve">=65.95.143.205 udp=30303 </w:t>
       </w:r>
       <w:proofErr w:type="spellStart"/>
       <w:r>

</xml_diff>